<commit_message>
change in the word project submit
</commit_message>
<xml_diff>
--- a/project/Project_DataDiggers.docx
+++ b/project/Project_DataDiggers.docx
@@ -4592,7 +4592,7 @@
         <w:ind w:leftChars="0" w:firstLineChars="0" w:firstLine="0"/>
         <w:jc w:val="left"/>
         <w:rPr>
-          <w:rFonts w:ascii="Arial" w:eastAsia="Arial" w:hAnsi="Arial" w:cs="Arial" w:hint="cs"/>
+          <w:rFonts w:ascii="Arial" w:eastAsia="Arial" w:hAnsi="Arial" w:cs="Arial"/>
           <w:b/>
           <w:bCs/>
           <w:sz w:val="22"/>
@@ -7133,7 +7133,7 @@
         <w:spacing w:after="150"/>
         <w:ind w:leftChars="0" w:firstLineChars="0" w:firstLine="0"/>
         <w:rPr>
-          <w:rFonts w:ascii="Arial" w:eastAsia="Arial" w:hAnsi="Arial" w:cs="Arial" w:hint="cs"/>
+          <w:rFonts w:ascii="Arial" w:eastAsia="Arial" w:hAnsi="Arial" w:cs="Arial"/>
           <w:b/>
           <w:bCs/>
           <w:sz w:val="22"/>
@@ -9153,7 +9153,7 @@
         <w:spacing w:after="150"/>
         <w:ind w:leftChars="0" w:firstLineChars="0" w:firstLine="0"/>
         <w:rPr>
-          <w:rFonts w:ascii="Arial" w:eastAsia="Arial" w:hAnsi="Arial" w:cs="Arial" w:hint="cs"/>
+          <w:rFonts w:ascii="Arial" w:eastAsia="Arial" w:hAnsi="Arial" w:cs="Arial"/>
           <w:color w:val="38761D"/>
           <w:sz w:val="22"/>
           <w:szCs w:val="22"/>
@@ -13107,7 +13107,7 @@
         <w:ind w:left="0" w:hanging="2"/>
         <w:jc w:val="left"/>
         <w:rPr>
-          <w:rFonts w:eastAsiaTheme="minorEastAsia" w:hint="cs"/>
+          <w:rFonts w:eastAsiaTheme="minorEastAsia"/>
           <w:rtl/>
         </w:rPr>
       </w:pPr>
@@ -13154,7 +13154,7 @@
         <w:ind w:left="0" w:hanging="2"/>
         <w:jc w:val="left"/>
         <w:rPr>
-          <w:rFonts w:eastAsiaTheme="minorEastAsia" w:hint="cs"/>
+          <w:rFonts w:eastAsiaTheme="minorEastAsia"/>
           <w:rtl/>
         </w:rPr>
       </w:pPr>
@@ -13656,7 +13656,7 @@
         <w:ind w:left="0" w:hanging="2"/>
         <w:jc w:val="left"/>
         <w:rPr>
-          <w:rFonts w:eastAsiaTheme="minorEastAsia" w:hint="cs"/>
+          <w:rFonts w:eastAsiaTheme="minorEastAsia"/>
           <w:rtl/>
         </w:rPr>
       </w:pPr>
@@ -13891,7 +13891,7 @@
         <w:ind w:leftChars="0" w:left="0" w:firstLineChars="0" w:firstLine="0"/>
         <w:jc w:val="both"/>
         <w:rPr>
-          <w:rFonts w:ascii="Arial" w:eastAsia="Arial" w:hAnsi="Arial" w:cs="Arial" w:hint="cs"/>
+          <w:rFonts w:ascii="Arial" w:eastAsia="Arial" w:hAnsi="Arial" w:cs="Arial"/>
           <w:sz w:val="22"/>
           <w:szCs w:val="22"/>
         </w:rPr>
@@ -13904,25 +13904,7 @@
             <w:sz w:val="22"/>
             <w:szCs w:val="22"/>
           </w:rPr>
-          <w:t>https://avishayhersh18.githu</w:t>
-        </w:r>
-        <w:r>
-          <w:rPr>
-            <w:rStyle w:val="Hyperlink"/>
-            <w:rFonts w:ascii="Arial" w:eastAsia="Arial" w:hAnsi="Arial" w:cs="Arial"/>
-            <w:sz w:val="22"/>
-            <w:szCs w:val="22"/>
-          </w:rPr>
-          <w:t>b</w:t>
-        </w:r>
-        <w:r>
-          <w:rPr>
-            <w:rStyle w:val="Hyperlink"/>
-            <w:rFonts w:ascii="Arial" w:eastAsia="Arial" w:hAnsi="Arial" w:cs="Arial"/>
-            <w:sz w:val="22"/>
-            <w:szCs w:val="22"/>
-          </w:rPr>
-          <w:t>.io/DataDiggerAudibleProject</w:t>
+          <w:t>https://avishayhersh18.github.io/DataDiggerAudibleProject</w:t>
         </w:r>
         <w:r>
           <w:rPr>
@@ -13978,7 +13960,7 @@
         <w:pStyle w:val="ab"/>
         <w:ind w:left="0" w:hanging="2"/>
         <w:rPr>
-          <w:rFonts w:ascii="Arial" w:eastAsia="Arial" w:hAnsi="Arial" w:hint="cs"/>
+          <w:rFonts w:ascii="Arial" w:eastAsia="Arial" w:hAnsi="Arial"/>
           <w:rtl/>
         </w:rPr>
       </w:pPr>
@@ -16548,7 +16530,7 @@
         <w:textAlignment w:val="auto"/>
         <w:outlineLvl w:val="9"/>
         <w:rPr>
-          <w:rFonts w:ascii="Arial" w:eastAsia="Arial" w:hAnsi="Arial" w:cs="Arial" w:hint="cs"/>
+          <w:rFonts w:ascii="Arial" w:eastAsia="Arial" w:hAnsi="Arial" w:cs="Arial"/>
           <w:sz w:val="22"/>
           <w:szCs w:val="22"/>
           <w:rtl/>
@@ -16939,6 +16921,7 @@
           <w:rFonts w:ascii="Arial" w:eastAsia="Arial" w:hAnsi="Arial" w:cs="Arial"/>
           <w:sz w:val="22"/>
           <w:szCs w:val="22"/>
+          <w:rtl/>
         </w:rPr>
       </w:pPr>
       <w:r>
@@ -16994,17 +16977,54 @@
           <w:rFonts w:ascii="Arial" w:eastAsia="Arial" w:hAnsi="Arial" w:cs="Arial"/>
           <w:sz w:val="22"/>
           <w:szCs w:val="22"/>
+          <w:rtl/>
         </w:rPr>
       </w:pPr>
-      <w:r>
+    </w:p>
+    <w:p>
+      <w:pPr>
+        <w:spacing w:line="360" w:lineRule="auto"/>
+        <w:ind w:leftChars="0" w:left="0" w:firstLineChars="0" w:firstLine="0"/>
+        <w:jc w:val="both"/>
         <w:rPr>
           <w:rFonts w:ascii="Arial" w:eastAsia="Arial" w:hAnsi="Arial" w:cs="Arial"/>
           <w:sz w:val="22"/>
           <w:szCs w:val="22"/>
           <w:rtl/>
         </w:rPr>
-        <w:t>ניתן לפנות אליי בכל שאלה.</w:t>
-      </w:r>
+      </w:pPr>
+      <w:r>
+        <w:rPr>
+          <w:rFonts w:ascii="Arial" w:eastAsia="Arial" w:hAnsi="Arial" w:cs="Arial" w:hint="cs"/>
+          <w:sz w:val="22"/>
+          <w:szCs w:val="22"/>
+          <w:rtl/>
+        </w:rPr>
+        <w:t>הקישור לגיט הפרויקט זמין בקישור :</w:t>
+      </w:r>
+    </w:p>
+    <w:p>
+      <w:pPr>
+        <w:spacing w:line="360" w:lineRule="auto"/>
+        <w:ind w:leftChars="0" w:left="0" w:firstLineChars="0" w:firstLine="0"/>
+        <w:jc w:val="both"/>
+        <w:rPr>
+          <w:rFonts w:ascii="Arial" w:eastAsia="Arial" w:hAnsi="Arial" w:cs="Arial"/>
+          <w:sz w:val="22"/>
+          <w:szCs w:val="22"/>
+        </w:rPr>
+      </w:pPr>
+      <w:hyperlink r:id="rId17" w:history="1">
+        <w:r>
+          <w:rPr>
+            <w:rStyle w:val="Hyperlink"/>
+            <w:rFonts w:ascii="Arial" w:eastAsia="Arial" w:hAnsi="Arial" w:cs="Arial"/>
+            <w:sz w:val="22"/>
+            <w:szCs w:val="22"/>
+          </w:rPr>
+          <w:t>https://github.com/avishayhersh18/DataDiggerAudibleProject</w:t>
+        </w:r>
+      </w:hyperlink>
     </w:p>
     <w:p>
       <w:pPr>
@@ -17013,6 +17033,27 @@
         <w:jc w:val="both"/>
         <w:rPr>
           <w:rFonts w:ascii="Arial" w:eastAsia="Arial" w:hAnsi="Arial" w:cs="Arial"/>
+          <w:sz w:val="22"/>
+          <w:szCs w:val="22"/>
+        </w:rPr>
+      </w:pPr>
+      <w:r>
+        <w:rPr>
+          <w:rFonts w:ascii="Arial" w:eastAsia="Arial" w:hAnsi="Arial" w:cs="Arial"/>
+          <w:sz w:val="22"/>
+          <w:szCs w:val="22"/>
+          <w:rtl/>
+        </w:rPr>
+        <w:t>ניתן לפנות אליי בכל שאלה.</w:t>
+      </w:r>
+    </w:p>
+    <w:p>
+      <w:pPr>
+        <w:spacing w:line="360" w:lineRule="auto"/>
+        <w:ind w:left="0" w:hanging="2"/>
+        <w:jc w:val="both"/>
+        <w:rPr>
+          <w:rFonts w:ascii="Arial" w:eastAsia="Arial" w:hAnsi="Arial" w:cs="Arial" w:hint="cs"/>
           <w:sz w:val="22"/>
           <w:szCs w:val="22"/>
         </w:rPr>
@@ -17024,24 +17065,25 @@
         <w:ind w:left="0" w:hanging="2"/>
         <w:jc w:val="both"/>
         <w:rPr>
+          <w:rFonts w:ascii="Arial" w:eastAsia="Arial" w:hAnsi="Arial" w:cs="Arial" w:hint="cs"/>
+          <w:sz w:val="22"/>
+          <w:szCs w:val="22"/>
+          <w:rtl/>
+        </w:rPr>
+      </w:pPr>
+      <w:r>
+        <w:rPr>
           <w:rFonts w:ascii="Arial" w:eastAsia="Arial" w:hAnsi="Arial" w:cs="Arial"/>
           <w:sz w:val="22"/>
           <w:szCs w:val="22"/>
-        </w:rPr>
-      </w:pPr>
-      <w:r>
-        <w:rPr>
-          <w:rFonts w:ascii="Arial" w:eastAsia="Arial" w:hAnsi="Arial" w:cs="Arial"/>
-          <w:sz w:val="22"/>
-          <w:szCs w:val="22"/>
           <w:rtl/>
         </w:rPr>
         <w:t>בהצלחה!</w:t>
       </w:r>
     </w:p>
     <w:sectPr>
-      <w:headerReference w:type="default" r:id="rId17"/>
-      <w:footerReference w:type="default" r:id="rId18"/>
+      <w:headerReference w:type="default" r:id="rId18"/>
+      <w:footerReference w:type="default" r:id="rId19"/>
       <w:pgSz w:w="11906" w:h="16838"/>
       <w:pgMar w:top="1797" w:right="1800" w:bottom="1440" w:left="1800" w:header="708" w:footer="708" w:gutter="0"/>
       <w:pgNumType w:start="1"/>
@@ -18495,6 +18537,7 @@
   <w:style w:type="character" w:default="1" w:styleId="a0">
     <w:name w:val="Default Paragraph Font"/>
     <w:uiPriority w:val="1"/>
+    <w:semiHidden/>
     <w:unhideWhenUsed/>
   </w:style>
   <w:style w:type="table" w:default="1" w:styleId="a1">

</xml_diff>